<commit_message>
Major Chnage, Entry Page
</commit_message>
<xml_diff>
--- a/91896-897 Nikhil.docx
+++ b/91896-897 Nikhil.docx
@@ -223,6 +223,7 @@
                     </w:rPr>
                     <w:t xml:space="preserve">I Nikhil </w:t>
                   </w:r>
+                  <w:proofErr w:type="gramStart"/>
                   <w:r>
                     <w:rPr>
                       <w:rFonts w:eastAsia="Times New Roman"/>
@@ -230,7 +231,17 @@
                       <w:sz w:val="24"/>
                       <w:szCs w:val="24"/>
                     </w:rPr>
-                    <w:t xml:space="preserve">declare that this assessment is my own work, except where acknowledged appropriately (e.g., use of referencing). </w:t>
+                    <w:t>declare</w:t>
+                  </w:r>
+                  <w:proofErr w:type="gramEnd"/>
+                  <w:r>
+                    <w:rPr>
+                      <w:rFonts w:eastAsia="Times New Roman"/>
+                      <w:color w:val="000000"/>
+                      <w:sz w:val="24"/>
+                      <w:szCs w:val="24"/>
+                    </w:rPr>
+                    <w:t xml:space="preserve"> that this assessment is my own work, except where acknowledged appropriately (e.g., use of referencing). </w:t>
                   </w:r>
                   <w:r>
                     <w:rPr>
@@ -425,6 +436,578 @@
         </w:rPr>
       </w:pPr>
     </w:p>
+    <w:tbl>
+      <w:tblPr>
+        <w:tblStyle w:val="TableGrid"/>
+        <w:tblW w:w="0" w:type="auto"/>
+        <w:tblLook w:val="04A0" w:firstRow="1" w:lastRow="0" w:firstColumn="1" w:lastColumn="0" w:noHBand="0" w:noVBand="1"/>
+      </w:tblPr>
+      <w:tblGrid>
+        <w:gridCol w:w="5228"/>
+        <w:gridCol w:w="5228"/>
+      </w:tblGrid>
+      <w:tr>
+        <w:tc>
+          <w:tcPr>
+            <w:tcW w:w="5228" w:type="dxa"/>
+          </w:tcPr>
+          <w:p>
+            <w:pPr>
+              <w:rPr>
+                <w:rFonts w:ascii="Verdana" w:eastAsia="Verdana" w:hAnsi="Verdana" w:cs="Verdana"/>
+                <w:b/>
+              </w:rPr>
+            </w:pPr>
+            <w:r>
+              <w:rPr>
+                <w:rFonts w:ascii="Verdana" w:eastAsia="Verdana" w:hAnsi="Verdana" w:cs="Verdana"/>
+                <w:b/>
+              </w:rPr>
+              <w:t>Date</w:t>
+            </w:r>
+          </w:p>
+        </w:tc>
+        <w:tc>
+          <w:tcPr>
+            <w:tcW w:w="5228" w:type="dxa"/>
+          </w:tcPr>
+          <w:p>
+            <w:pPr>
+              <w:rPr>
+                <w:rFonts w:ascii="Verdana" w:eastAsia="Verdana" w:hAnsi="Verdana" w:cs="Verdana"/>
+                <w:b/>
+              </w:rPr>
+            </w:pPr>
+            <w:r>
+              <w:rPr>
+                <w:rFonts w:ascii="Verdana" w:eastAsia="Verdana" w:hAnsi="Verdana" w:cs="Verdana"/>
+                <w:b/>
+              </w:rPr>
+              <w:t>Log</w:t>
+            </w:r>
+          </w:p>
+        </w:tc>
+      </w:tr>
+      <w:tr>
+        <w:tc>
+          <w:tcPr>
+            <w:tcW w:w="5228" w:type="dxa"/>
+          </w:tcPr>
+          <w:p>
+            <w:pPr>
+              <w:rPr>
+                <w:rFonts w:ascii="Verdana" w:eastAsia="Verdana" w:hAnsi="Verdana" w:cs="Verdana"/>
+                <w:b/>
+              </w:rPr>
+            </w:pPr>
+            <w:r>
+              <w:rPr>
+                <w:rFonts w:ascii="Verdana" w:eastAsia="Verdana" w:hAnsi="Verdana" w:cs="Verdana"/>
+                <w:b/>
+              </w:rPr>
+              <w:t>5/05/22</w:t>
+            </w:r>
+          </w:p>
+        </w:tc>
+        <w:tc>
+          <w:tcPr>
+            <w:tcW w:w="5228" w:type="dxa"/>
+          </w:tcPr>
+          <w:p>
+            <w:pPr>
+              <w:rPr>
+                <w:rFonts w:ascii="Verdana" w:eastAsia="Verdana" w:hAnsi="Verdana" w:cs="Verdana"/>
+                <w:b/>
+              </w:rPr>
+            </w:pPr>
+            <w:r>
+              <w:rPr>
+                <w:rFonts w:ascii="Verdana" w:eastAsia="Verdana" w:hAnsi="Verdana" w:cs="Verdana"/>
+                <w:b/>
+              </w:rPr>
+              <w:t>I started off my project by writing why I am making this program and who my target audience are. I also Set up my Trello and Gant chart</w:t>
+            </w:r>
+          </w:p>
+        </w:tc>
+      </w:tr>
+      <w:tr>
+        <w:tc>
+          <w:tcPr>
+            <w:tcW w:w="5228" w:type="dxa"/>
+          </w:tcPr>
+          <w:p>
+            <w:pPr>
+              <w:rPr>
+                <w:rFonts w:ascii="Verdana" w:eastAsia="Verdana" w:hAnsi="Verdana" w:cs="Verdana"/>
+                <w:b/>
+              </w:rPr>
+            </w:pPr>
+            <w:r>
+              <w:rPr>
+                <w:rFonts w:ascii="Verdana" w:eastAsia="Verdana" w:hAnsi="Verdana" w:cs="Verdana"/>
+                <w:b/>
+              </w:rPr>
+              <w:t>6/05/22</w:t>
+            </w:r>
+          </w:p>
+        </w:tc>
+        <w:tc>
+          <w:tcPr>
+            <w:tcW w:w="5228" w:type="dxa"/>
+          </w:tcPr>
+          <w:p>
+            <w:pPr>
+              <w:rPr>
+                <w:rFonts w:ascii="Verdana" w:eastAsia="Verdana" w:hAnsi="Verdana" w:cs="Verdana"/>
+                <w:b/>
+              </w:rPr>
+            </w:pPr>
+            <w:r>
+              <w:rPr>
+                <w:rFonts w:ascii="Verdana" w:eastAsia="Verdana" w:hAnsi="Verdana" w:cs="Verdana"/>
+                <w:b/>
+              </w:rPr>
+              <w:t>I listed down the program requirements for my program</w:t>
+            </w:r>
+          </w:p>
+        </w:tc>
+      </w:tr>
+      <w:tr>
+        <w:tc>
+          <w:tcPr>
+            <w:tcW w:w="5228" w:type="dxa"/>
+          </w:tcPr>
+          <w:p>
+            <w:pPr>
+              <w:rPr>
+                <w:rFonts w:ascii="Verdana" w:eastAsia="Verdana" w:hAnsi="Verdana" w:cs="Verdana"/>
+                <w:b/>
+              </w:rPr>
+            </w:pPr>
+            <w:r>
+              <w:rPr>
+                <w:rFonts w:ascii="Verdana" w:eastAsia="Verdana" w:hAnsi="Verdana" w:cs="Verdana"/>
+                <w:b/>
+              </w:rPr>
+              <w:t>10/05/22</w:t>
+            </w:r>
+          </w:p>
+        </w:tc>
+        <w:tc>
+          <w:tcPr>
+            <w:tcW w:w="5228" w:type="dxa"/>
+          </w:tcPr>
+          <w:p>
+            <w:pPr>
+              <w:rPr>
+                <w:rFonts w:ascii="Verdana" w:eastAsia="Verdana" w:hAnsi="Verdana" w:cs="Verdana"/>
+                <w:b/>
+              </w:rPr>
+            </w:pPr>
+            <w:r>
+              <w:rPr>
+                <w:rFonts w:ascii="Verdana" w:eastAsia="Verdana" w:hAnsi="Verdana" w:cs="Verdana"/>
+                <w:b/>
+              </w:rPr>
+              <w:t>I finished making a basic flowchart of what my program will be like.</w:t>
+            </w:r>
+          </w:p>
+        </w:tc>
+      </w:tr>
+      <w:tr>
+        <w:tc>
+          <w:tcPr>
+            <w:tcW w:w="5228" w:type="dxa"/>
+          </w:tcPr>
+          <w:p>
+            <w:pPr>
+              <w:rPr>
+                <w:rFonts w:ascii="Verdana" w:eastAsia="Verdana" w:hAnsi="Verdana" w:cs="Verdana"/>
+                <w:b/>
+              </w:rPr>
+            </w:pPr>
+            <w:r>
+              <w:rPr>
+                <w:rFonts w:ascii="Verdana" w:eastAsia="Verdana" w:hAnsi="Verdana" w:cs="Verdana"/>
+                <w:b/>
+              </w:rPr>
+              <w:t>13/05/22</w:t>
+            </w:r>
+          </w:p>
+        </w:tc>
+        <w:tc>
+          <w:tcPr>
+            <w:tcW w:w="5228" w:type="dxa"/>
+          </w:tcPr>
+          <w:p>
+            <w:pPr>
+              <w:rPr>
+                <w:rFonts w:ascii="Verdana" w:eastAsia="Verdana" w:hAnsi="Verdana" w:cs="Verdana"/>
+                <w:b/>
+              </w:rPr>
+            </w:pPr>
+            <w:r>
+              <w:rPr>
+                <w:rFonts w:ascii="Verdana" w:eastAsia="Verdana" w:hAnsi="Verdana" w:cs="Verdana"/>
+                <w:b/>
+              </w:rPr>
+              <w:t>I decomposed my components which made it easier for me to write code, I decomposed my program into 5 different components</w:t>
+            </w:r>
+          </w:p>
+        </w:tc>
+      </w:tr>
+      <w:tr>
+        <w:tc>
+          <w:tcPr>
+            <w:tcW w:w="5228" w:type="dxa"/>
+          </w:tcPr>
+          <w:p>
+            <w:pPr>
+              <w:rPr>
+                <w:rFonts w:ascii="Verdana" w:eastAsia="Verdana" w:hAnsi="Verdana" w:cs="Verdana"/>
+                <w:b/>
+              </w:rPr>
+            </w:pPr>
+            <w:r>
+              <w:rPr>
+                <w:rFonts w:ascii="Verdana" w:eastAsia="Verdana" w:hAnsi="Verdana" w:cs="Verdana"/>
+                <w:b/>
+              </w:rPr>
+              <w:t>17/05/22</w:t>
+            </w:r>
+          </w:p>
+        </w:tc>
+        <w:tc>
+          <w:tcPr>
+            <w:tcW w:w="5228" w:type="dxa"/>
+          </w:tcPr>
+          <w:p>
+            <w:pPr>
+              <w:rPr>
+                <w:rFonts w:ascii="Verdana" w:eastAsia="Verdana" w:hAnsi="Verdana" w:cs="Verdana"/>
+                <w:b/>
+              </w:rPr>
+            </w:pPr>
+            <w:r>
+              <w:rPr>
+                <w:rFonts w:ascii="Verdana" w:eastAsia="Verdana" w:hAnsi="Verdana" w:cs="Verdana"/>
+                <w:b/>
+              </w:rPr>
+              <w:t>I wrote down all the relevant implication in my project and described and explained them</w:t>
+            </w:r>
+          </w:p>
+        </w:tc>
+      </w:tr>
+      <w:tr>
+        <w:tc>
+          <w:tcPr>
+            <w:tcW w:w="5228" w:type="dxa"/>
+          </w:tcPr>
+          <w:p>
+            <w:pPr>
+              <w:rPr>
+                <w:rFonts w:ascii="Verdana" w:eastAsia="Verdana" w:hAnsi="Verdana" w:cs="Verdana"/>
+                <w:b/>
+              </w:rPr>
+            </w:pPr>
+            <w:r>
+              <w:rPr>
+                <w:rFonts w:ascii="Verdana" w:eastAsia="Verdana" w:hAnsi="Verdana" w:cs="Verdana"/>
+                <w:b/>
+              </w:rPr>
+              <w:t>2</w:t>
+            </w:r>
+            <w:r>
+              <w:rPr>
+                <w:rFonts w:ascii="Verdana" w:eastAsia="Verdana" w:hAnsi="Verdana" w:cs="Verdana"/>
+                <w:b/>
+              </w:rPr>
+              <w:t>3</w:t>
+            </w:r>
+            <w:r>
+              <w:rPr>
+                <w:rFonts w:ascii="Verdana" w:eastAsia="Verdana" w:hAnsi="Verdana" w:cs="Verdana"/>
+                <w:b/>
+              </w:rPr>
+              <w:t>/05/22</w:t>
+            </w:r>
+          </w:p>
+        </w:tc>
+        <w:tc>
+          <w:tcPr>
+            <w:tcW w:w="5228" w:type="dxa"/>
+          </w:tcPr>
+          <w:p>
+            <w:pPr>
+              <w:rPr>
+                <w:rFonts w:ascii="Verdana" w:eastAsia="Verdana" w:hAnsi="Verdana" w:cs="Verdana"/>
+                <w:b/>
+              </w:rPr>
+            </w:pPr>
+            <w:r>
+              <w:rPr>
+                <w:rFonts w:ascii="Verdana" w:eastAsia="Verdana" w:hAnsi="Verdana" w:cs="Verdana"/>
+                <w:b/>
+              </w:rPr>
+              <w:t>I finished writing the code for my first component</w:t>
+            </w:r>
+          </w:p>
+        </w:tc>
+      </w:tr>
+      <w:tr>
+        <w:tc>
+          <w:tcPr>
+            <w:tcW w:w="5228" w:type="dxa"/>
+          </w:tcPr>
+          <w:p>
+            <w:pPr>
+              <w:rPr>
+                <w:rFonts w:ascii="Verdana" w:eastAsia="Verdana" w:hAnsi="Verdana" w:cs="Verdana"/>
+                <w:b/>
+              </w:rPr>
+            </w:pPr>
+            <w:r>
+              <w:rPr>
+                <w:rFonts w:ascii="Verdana" w:eastAsia="Verdana" w:hAnsi="Verdana" w:cs="Verdana"/>
+                <w:b/>
+              </w:rPr>
+              <w:t>25/05/22</w:t>
+            </w:r>
+          </w:p>
+        </w:tc>
+        <w:tc>
+          <w:tcPr>
+            <w:tcW w:w="5228" w:type="dxa"/>
+          </w:tcPr>
+          <w:p>
+            <w:pPr>
+              <w:rPr>
+                <w:rFonts w:ascii="Verdana" w:eastAsia="Verdana" w:hAnsi="Verdana" w:cs="Verdana"/>
+                <w:b/>
+              </w:rPr>
+            </w:pPr>
+            <w:r>
+              <w:rPr>
+                <w:rFonts w:ascii="Verdana" w:eastAsia="Verdana" w:hAnsi="Verdana" w:cs="Verdana"/>
+                <w:b/>
+              </w:rPr>
+              <w:t>I finished testing and trialling my first component</w:t>
+            </w:r>
+          </w:p>
+        </w:tc>
+      </w:tr>
+      <w:tr>
+        <w:tc>
+          <w:tcPr>
+            <w:tcW w:w="5228" w:type="dxa"/>
+          </w:tcPr>
+          <w:p>
+            <w:pPr>
+              <w:rPr>
+                <w:rFonts w:ascii="Verdana" w:eastAsia="Verdana" w:hAnsi="Verdana" w:cs="Verdana"/>
+                <w:b/>
+              </w:rPr>
+            </w:pPr>
+            <w:r>
+              <w:rPr>
+                <w:rFonts w:ascii="Verdana" w:eastAsia="Verdana" w:hAnsi="Verdana" w:cs="Verdana"/>
+                <w:b/>
+              </w:rPr>
+              <w:t>26/05/22</w:t>
+            </w:r>
+          </w:p>
+        </w:tc>
+        <w:tc>
+          <w:tcPr>
+            <w:tcW w:w="5228" w:type="dxa"/>
+          </w:tcPr>
+          <w:p>
+            <w:pPr>
+              <w:rPr>
+                <w:rFonts w:ascii="Verdana" w:eastAsia="Verdana" w:hAnsi="Verdana" w:cs="Verdana"/>
+                <w:b/>
+              </w:rPr>
+            </w:pPr>
+            <w:r>
+              <w:rPr>
+                <w:rFonts w:ascii="Verdana" w:eastAsia="Verdana" w:hAnsi="Verdana" w:cs="Verdana"/>
+                <w:b/>
+              </w:rPr>
+              <w:t>I started coding my second component</w:t>
+            </w:r>
+          </w:p>
+        </w:tc>
+      </w:tr>
+      <w:tr>
+        <w:tc>
+          <w:tcPr>
+            <w:tcW w:w="5228" w:type="dxa"/>
+          </w:tcPr>
+          <w:p>
+            <w:pPr>
+              <w:rPr>
+                <w:rFonts w:ascii="Verdana" w:eastAsia="Verdana" w:hAnsi="Verdana" w:cs="Verdana"/>
+                <w:b/>
+              </w:rPr>
+            </w:pPr>
+            <w:r>
+              <w:rPr>
+                <w:rFonts w:ascii="Verdana" w:eastAsia="Verdana" w:hAnsi="Verdana" w:cs="Verdana"/>
+                <w:b/>
+              </w:rPr>
+              <w:t>1/6/22</w:t>
+            </w:r>
+          </w:p>
+        </w:tc>
+        <w:tc>
+          <w:tcPr>
+            <w:tcW w:w="5228" w:type="dxa"/>
+          </w:tcPr>
+          <w:p>
+            <w:pPr>
+              <w:rPr>
+                <w:rFonts w:ascii="Verdana" w:eastAsia="Verdana" w:hAnsi="Verdana" w:cs="Verdana"/>
+                <w:b/>
+              </w:rPr>
+            </w:pPr>
+            <w:r>
+              <w:rPr>
+                <w:rFonts w:ascii="Verdana" w:eastAsia="Verdana" w:hAnsi="Verdana" w:cs="Verdana"/>
+                <w:b/>
+              </w:rPr>
+              <w:t>I finished the code for my second component</w:t>
+            </w:r>
+          </w:p>
+        </w:tc>
+      </w:tr>
+      <w:tr>
+        <w:tc>
+          <w:tcPr>
+            <w:tcW w:w="5228" w:type="dxa"/>
+          </w:tcPr>
+          <w:p>
+            <w:pPr>
+              <w:rPr>
+                <w:rFonts w:ascii="Verdana" w:eastAsia="Verdana" w:hAnsi="Verdana" w:cs="Verdana"/>
+                <w:b/>
+              </w:rPr>
+            </w:pPr>
+            <w:r>
+              <w:rPr>
+                <w:rFonts w:ascii="Verdana" w:eastAsia="Verdana" w:hAnsi="Verdana" w:cs="Verdana"/>
+                <w:b/>
+              </w:rPr>
+              <w:lastRenderedPageBreak/>
+              <w:t>2/06/22</w:t>
+            </w:r>
+          </w:p>
+        </w:tc>
+        <w:tc>
+          <w:tcPr>
+            <w:tcW w:w="5228" w:type="dxa"/>
+          </w:tcPr>
+          <w:p>
+            <w:pPr>
+              <w:rPr>
+                <w:rFonts w:ascii="Verdana" w:eastAsia="Verdana" w:hAnsi="Verdana" w:cs="Verdana"/>
+                <w:b/>
+              </w:rPr>
+            </w:pPr>
+            <w:r>
+              <w:rPr>
+                <w:rFonts w:ascii="Verdana" w:eastAsia="Verdana" w:hAnsi="Verdana" w:cs="Verdana"/>
+                <w:b/>
+              </w:rPr>
+              <w:t>I finished testing and trialling my second component</w:t>
+            </w:r>
+          </w:p>
+        </w:tc>
+      </w:tr>
+      <w:tr>
+        <w:tc>
+          <w:tcPr>
+            <w:tcW w:w="5228" w:type="dxa"/>
+          </w:tcPr>
+          <w:p>
+            <w:pPr>
+              <w:rPr>
+                <w:rFonts w:ascii="Verdana" w:eastAsia="Verdana" w:hAnsi="Verdana" w:cs="Verdana"/>
+                <w:b/>
+              </w:rPr>
+            </w:pPr>
+            <w:r>
+              <w:rPr>
+                <w:rFonts w:ascii="Verdana" w:eastAsia="Verdana" w:hAnsi="Verdana" w:cs="Verdana"/>
+                <w:b/>
+              </w:rPr>
+              <w:t>3/06/22</w:t>
+            </w:r>
+          </w:p>
+        </w:tc>
+        <w:tc>
+          <w:tcPr>
+            <w:tcW w:w="5228" w:type="dxa"/>
+          </w:tcPr>
+          <w:p>
+            <w:pPr>
+              <w:rPr>
+                <w:rFonts w:ascii="Verdana" w:eastAsia="Verdana" w:hAnsi="Verdana" w:cs="Verdana"/>
+                <w:b/>
+              </w:rPr>
+            </w:pPr>
+            <w:r>
+              <w:rPr>
+                <w:rFonts w:ascii="Verdana" w:eastAsia="Verdana" w:hAnsi="Verdana" w:cs="Verdana"/>
+                <w:b/>
+              </w:rPr>
+              <w:t>I started writing code for my third component</w:t>
+            </w:r>
+          </w:p>
+        </w:tc>
+      </w:tr>
+      <w:tr>
+        <w:tc>
+          <w:tcPr>
+            <w:tcW w:w="5228" w:type="dxa"/>
+          </w:tcPr>
+          <w:p>
+            <w:pPr>
+              <w:rPr>
+                <w:rFonts w:ascii="Verdana" w:eastAsia="Verdana" w:hAnsi="Verdana" w:cs="Verdana"/>
+                <w:b/>
+              </w:rPr>
+            </w:pPr>
+            <w:r>
+              <w:rPr>
+                <w:rFonts w:ascii="Verdana" w:eastAsia="Verdana" w:hAnsi="Verdana" w:cs="Verdana"/>
+                <w:b/>
+              </w:rPr>
+              <w:t>7/06/22</w:t>
+            </w:r>
+          </w:p>
+        </w:tc>
+        <w:tc>
+          <w:tcPr>
+            <w:tcW w:w="5228" w:type="dxa"/>
+          </w:tcPr>
+          <w:p>
+            <w:pPr>
+              <w:rPr>
+                <w:rFonts w:ascii="Verdana" w:eastAsia="Verdana" w:hAnsi="Verdana" w:cs="Verdana"/>
+                <w:b/>
+              </w:rPr>
+            </w:pPr>
+            <w:r>
+              <w:rPr>
+                <w:rFonts w:ascii="Verdana" w:eastAsia="Verdana" w:hAnsi="Verdana" w:cs="Verdana"/>
+                <w:b/>
+              </w:rPr>
+              <w:t>I finished writing the code for my second component</w:t>
+            </w:r>
+          </w:p>
+        </w:tc>
+      </w:tr>
+    </w:tbl>
     <w:p>
       <w:pPr>
         <w:rPr>
@@ -926,6 +1509,7 @@
           <w:rFonts w:ascii="Verdana" w:eastAsia="Verdana" w:hAnsi="Verdana" w:cs="Verdana"/>
           <w:b/>
         </w:rPr>
+        <w:lastRenderedPageBreak/>
         <w:t>I will use other tool such as GitHub and Trello to help me track my progress and remember the processes.</w:t>
       </w:r>
     </w:p>
@@ -1180,7 +1764,21 @@
         <w:rPr>
           <w:rFonts w:ascii="Verdana" w:eastAsia="Verdana" w:hAnsi="Verdana" w:cs="Verdana"/>
         </w:rPr>
-        <w:t xml:space="preserve">(link to </w:t>
+        <w:t>(</w:t>
+      </w:r>
+      <w:proofErr w:type="gramStart"/>
+      <w:r>
+        <w:rPr>
+          <w:rFonts w:ascii="Verdana" w:eastAsia="Verdana" w:hAnsi="Verdana" w:cs="Verdana"/>
+        </w:rPr>
+        <w:t>link</w:t>
+      </w:r>
+      <w:proofErr w:type="gramEnd"/>
+      <w:r>
+        <w:rPr>
+          <w:rFonts w:ascii="Verdana" w:eastAsia="Verdana" w:hAnsi="Verdana" w:cs="Verdana"/>
+        </w:rPr>
+        <w:t xml:space="preserve"> to </w:t>
       </w:r>
       <w:r>
         <w:rPr>
@@ -1249,7 +1847,6 @@
           <w:rFonts w:ascii="Verdana" w:eastAsia="Verdana" w:hAnsi="Verdana" w:cs="Verdana"/>
           <w:b/>
         </w:rPr>
-        <w:lastRenderedPageBreak/>
         <w:t>What relevant implications will you consider</w:t>
       </w:r>
       <w:r>
@@ -1432,7 +2029,23 @@
                 <w:rFonts w:ascii="Verdana" w:eastAsia="Verdana" w:hAnsi="Verdana" w:cs="Verdana"/>
                 <w:b/>
               </w:rPr>
-              <w:t>I plan to address this implication by using testing tables to test my code and also by breaking down my code into components so I can refine each part of my code thoroughly</w:t>
+              <w:t xml:space="preserve">I plan to address this implication by using testing tables to test my code </w:t>
+            </w:r>
+            <w:proofErr w:type="gramStart"/>
+            <w:r>
+              <w:rPr>
+                <w:rFonts w:ascii="Verdana" w:eastAsia="Verdana" w:hAnsi="Verdana" w:cs="Verdana"/>
+                <w:b/>
+              </w:rPr>
+              <w:t>and also</w:t>
+            </w:r>
+            <w:proofErr w:type="gramEnd"/>
+            <w:r>
+              <w:rPr>
+                <w:rFonts w:ascii="Verdana" w:eastAsia="Verdana" w:hAnsi="Verdana" w:cs="Verdana"/>
+                <w:b/>
+              </w:rPr>
+              <w:t xml:space="preserve"> by breaking down my code into components so I can refine each part of my code thoroughly</w:t>
             </w:r>
           </w:p>
           <w:p>
@@ -1525,7 +2138,23 @@
                 <w:rFonts w:ascii="Verdana" w:eastAsia="Verdana" w:hAnsi="Verdana" w:cs="Verdana"/>
                 <w:b/>
               </w:rPr>
-              <w:t>I will address this issue by making the buttons bug which will be easy to click. And also I will not add to many colours and keep the colour scheme simple this will ensure that the program will be easy to navigate through.</w:t>
+              <w:t xml:space="preserve">I will address this issue by making the buttons bug which will be easy to click. And </w:t>
+            </w:r>
+            <w:proofErr w:type="gramStart"/>
+            <w:r>
+              <w:rPr>
+                <w:rFonts w:ascii="Verdana" w:eastAsia="Verdana" w:hAnsi="Verdana" w:cs="Verdana"/>
+                <w:b/>
+              </w:rPr>
+              <w:t>also</w:t>
+            </w:r>
+            <w:proofErr w:type="gramEnd"/>
+            <w:r>
+              <w:rPr>
+                <w:rFonts w:ascii="Verdana" w:eastAsia="Verdana" w:hAnsi="Verdana" w:cs="Verdana"/>
+                <w:b/>
+              </w:rPr>
+              <w:t xml:space="preserve"> I will not add to many colours and keep the colour scheme simple this will ensure that the program will be easy to navigate through.</w:t>
             </w:r>
           </w:p>
           <w:p>
@@ -1580,6 +2209,7 @@
                 <w:rFonts w:ascii="Verdana" w:eastAsia="Verdana" w:hAnsi="Verdana" w:cs="Verdana"/>
                 <w:b/>
               </w:rPr>
+              <w:lastRenderedPageBreak/>
               <w:t>Acessibility</w:t>
             </w:r>
             <w:proofErr w:type="spellEnd"/>
@@ -1710,7 +2340,23 @@
                 <w:rFonts w:ascii="Verdana" w:eastAsia="Verdana" w:hAnsi="Verdana" w:cs="Verdana"/>
                 <w:b/>
               </w:rPr>
-              <w:t>This implication is about how my program will look, It will need to look good and will cause the users to have a better overall experience</w:t>
+              <w:t xml:space="preserve">This implication is about how my program will look, </w:t>
+            </w:r>
+            <w:proofErr w:type="gramStart"/>
+            <w:r>
+              <w:rPr>
+                <w:rFonts w:ascii="Verdana" w:eastAsia="Verdana" w:hAnsi="Verdana" w:cs="Verdana"/>
+                <w:b/>
+              </w:rPr>
+              <w:t>It</w:t>
+            </w:r>
+            <w:proofErr w:type="gramEnd"/>
+            <w:r>
+              <w:rPr>
+                <w:rFonts w:ascii="Verdana" w:eastAsia="Verdana" w:hAnsi="Verdana" w:cs="Verdana"/>
+                <w:b/>
+              </w:rPr>
+              <w:t xml:space="preserve"> will need to look good and will cause the users to have a better overall experience</w:t>
             </w:r>
           </w:p>
         </w:tc>
@@ -1732,15 +2378,13 @@
               </w:rPr>
               <w:t xml:space="preserve">I will address this implication my aiming for a clean and simplistic look on my program. If I add too many </w:t>
             </w:r>
-            <w:proofErr w:type="spellStart"/>
-            <w:r>
-              <w:rPr>
-                <w:rFonts w:ascii="Verdana" w:eastAsia="Verdana" w:hAnsi="Verdana" w:cs="Verdana"/>
-                <w:b/>
-              </w:rPr>
-              <w:t>colors</w:t>
-            </w:r>
-            <w:proofErr w:type="spellEnd"/>
+            <w:r>
+              <w:rPr>
+                <w:rFonts w:ascii="Verdana" w:eastAsia="Verdana" w:hAnsi="Verdana" w:cs="Verdana"/>
+                <w:b/>
+              </w:rPr>
+              <w:t>colours</w:t>
+            </w:r>
             <w:r>
               <w:rPr>
                 <w:rFonts w:ascii="Verdana" w:eastAsia="Verdana" w:hAnsi="Verdana" w:cs="Verdana"/>
@@ -1748,21 +2392,35 @@
               </w:rPr>
               <w:t xml:space="preserve"> it might cause problems for users and make it hard for them to navigate but by using a simplistic </w:t>
             </w:r>
-            <w:proofErr w:type="spellStart"/>
-            <w:r>
-              <w:rPr>
-                <w:rFonts w:ascii="Verdana" w:eastAsia="Verdana" w:hAnsi="Verdana" w:cs="Verdana"/>
-                <w:b/>
-              </w:rPr>
-              <w:t>color</w:t>
-            </w:r>
-            <w:proofErr w:type="spellEnd"/>
-            <w:r>
-              <w:rPr>
-                <w:rFonts w:ascii="Verdana" w:eastAsia="Verdana" w:hAnsi="Verdana" w:cs="Verdana"/>
-                <w:b/>
-              </w:rPr>
-              <w:t xml:space="preserve"> scheme I will be able to make my program look good.</w:t>
+            <w:r>
+              <w:rPr>
+                <w:rFonts w:ascii="Verdana" w:eastAsia="Verdana" w:hAnsi="Verdana" w:cs="Verdana"/>
+                <w:b/>
+              </w:rPr>
+              <w:t>colour</w:t>
+            </w:r>
+            <w:r>
+              <w:rPr>
+                <w:rFonts w:ascii="Verdana" w:eastAsia="Verdana" w:hAnsi="Verdana" w:cs="Verdana"/>
+                <w:b/>
+              </w:rPr>
+              <w:t xml:space="preserve"> </w:t>
+            </w:r>
+            <w:proofErr w:type="gramStart"/>
+            <w:r>
+              <w:rPr>
+                <w:rFonts w:ascii="Verdana" w:eastAsia="Verdana" w:hAnsi="Verdana" w:cs="Verdana"/>
+                <w:b/>
+              </w:rPr>
+              <w:t>scheme</w:t>
+            </w:r>
+            <w:proofErr w:type="gramEnd"/>
+            <w:r>
+              <w:rPr>
+                <w:rFonts w:ascii="Verdana" w:eastAsia="Verdana" w:hAnsi="Verdana" w:cs="Verdana"/>
+                <w:b/>
+              </w:rPr>
+              <w:t xml:space="preserve"> I will be able to make my program look good.</w:t>
             </w:r>
           </w:p>
           <w:p>
@@ -1832,7 +2490,6 @@
                 <w:rFonts w:ascii="Verdana" w:eastAsia="Verdana" w:hAnsi="Verdana" w:cs="Verdana"/>
                 <w:b/>
               </w:rPr>
-              <w:lastRenderedPageBreak/>
               <w:t>Sustainability and Futureproofing</w:t>
             </w:r>
           </w:p>
@@ -1860,7 +2517,23 @@
                 <w:rFonts w:ascii="Verdana" w:eastAsia="Verdana" w:hAnsi="Verdana" w:cs="Verdana"/>
                 <w:b/>
               </w:rPr>
-              <w:t>ensure that my program can be used in the future without any mistakes and if things change I will need to update the information.</w:t>
+              <w:t xml:space="preserve">ensure that my program can be used in the future without any mistakes and if things </w:t>
+            </w:r>
+            <w:proofErr w:type="gramStart"/>
+            <w:r>
+              <w:rPr>
+                <w:rFonts w:ascii="Verdana" w:eastAsia="Verdana" w:hAnsi="Verdana" w:cs="Verdana"/>
+                <w:b/>
+              </w:rPr>
+              <w:t>change</w:t>
+            </w:r>
+            <w:proofErr w:type="gramEnd"/>
+            <w:r>
+              <w:rPr>
+                <w:rFonts w:ascii="Verdana" w:eastAsia="Verdana" w:hAnsi="Verdana" w:cs="Verdana"/>
+                <w:b/>
+              </w:rPr>
+              <w:t xml:space="preserve"> I will need to update the information.</w:t>
             </w:r>
           </w:p>
         </w:tc>
@@ -2004,7 +2677,23 @@
                 <w:rFonts w:ascii="Verdana" w:eastAsia="Verdana" w:hAnsi="Verdana" w:cs="Verdana"/>
                 <w:b/>
               </w:rPr>
-              <w:t>My program will not use information which is not permitted to me. I will only use math formulas and nobody has a copyright claim over it.</w:t>
+              <w:t xml:space="preserve">My program will not use information which is not permitted to me. I will only use math </w:t>
+            </w:r>
+            <w:proofErr w:type="gramStart"/>
+            <w:r>
+              <w:rPr>
+                <w:rFonts w:ascii="Verdana" w:eastAsia="Verdana" w:hAnsi="Verdana" w:cs="Verdana"/>
+                <w:b/>
+              </w:rPr>
+              <w:t>formulas</w:t>
+            </w:r>
+            <w:proofErr w:type="gramEnd"/>
+            <w:r>
+              <w:rPr>
+                <w:rFonts w:ascii="Verdana" w:eastAsia="Verdana" w:hAnsi="Verdana" w:cs="Verdana"/>
+                <w:b/>
+              </w:rPr>
+              <w:t xml:space="preserve"> and nobody has a copyright claim over it.</w:t>
             </w:r>
           </w:p>
           <w:p>
@@ -2303,22 +2992,23 @@
           <w:rFonts w:ascii="Verdana" w:eastAsia="Verdana" w:hAnsi="Verdana" w:cs="Verdana"/>
           <w:b/>
         </w:rPr>
+        <w:t>Initial flowchart of program:</w:t>
+      </w:r>
+    </w:p>
+    <w:p>
+      <w:pPr>
+        <w:rPr>
+          <w:rFonts w:ascii="Verdana" w:eastAsia="Verdana" w:hAnsi="Verdana" w:cs="Verdana"/>
+          <w:b/>
+        </w:rPr>
+      </w:pPr>
+      <w:r>
+        <w:rPr>
+          <w:rFonts w:ascii="Verdana" w:eastAsia="Verdana" w:hAnsi="Verdana" w:cs="Verdana"/>
+          <w:b/>
+          <w:noProof/>
+        </w:rPr>
         <w:lastRenderedPageBreak/>
-        <w:t>Initial flowchart of program:</w:t>
-      </w:r>
-    </w:p>
-    <w:p>
-      <w:pPr>
-        <w:rPr>
-          <w:rFonts w:ascii="Verdana" w:eastAsia="Verdana" w:hAnsi="Verdana" w:cs="Verdana"/>
-          <w:b/>
-        </w:rPr>
-      </w:pPr>
-      <w:r>
-        <w:rPr>
-          <w:rFonts w:ascii="Verdana" w:eastAsia="Verdana" w:hAnsi="Verdana" w:cs="Verdana"/>
-          <w:b/>
-        </w:rPr>
         <w:drawing>
           <wp:inline distT="0" distB="0" distL="0" distR="0" wp14:anchorId="7A0B7DC6" wp14:editId="25E5197B">
             <wp:extent cx="1686160" cy="5753903"/>
@@ -2417,6 +3107,7 @@
       <w:r>
         <w:rPr>
           <w:rFonts w:ascii="Verdana" w:eastAsia="Verdana" w:hAnsi="Verdana" w:cs="Verdana"/>
+          <w:noProof/>
         </w:rPr>
         <w:drawing>
           <wp:anchor distT="0" distB="0" distL="114300" distR="114300" simplePos="0" relativeHeight="251658240" behindDoc="1" locked="0" layoutInCell="1" allowOverlap="1" wp14:anchorId="33EE64E9" wp14:editId="3267AF19">
@@ -2540,20 +3231,34 @@
         <w:rPr>
           <w:rFonts w:ascii="Verdana" w:eastAsia="Verdana" w:hAnsi="Verdana" w:cs="Verdana"/>
         </w:rPr>
-        <w:t xml:space="preserve"> is to let the user choose the type of unit they would </w:t>
+        <w:t xml:space="preserve"> is to let the user choose the type of unit they would like to convert. And there will be another dropdown which will let the user </w:t>
+      </w:r>
+      <w:r>
+        <w:rPr>
+          <w:rFonts w:ascii="Verdana" w:eastAsia="Verdana" w:hAnsi="Verdana" w:cs="Verdana"/>
+        </w:rPr>
+        <w:t xml:space="preserve">choose the type of </w:t>
       </w:r>
       <w:r>
         <w:rPr>
           <w:rFonts w:ascii="Verdana" w:eastAsia="Verdana" w:hAnsi="Verdana" w:cs="Verdana"/>
         </w:rPr>
         <w:lastRenderedPageBreak/>
-        <w:t xml:space="preserve">like to convert. And there will be another dropdown which will let the user </w:t>
-      </w:r>
-      <w:r>
-        <w:rPr>
-          <w:rFonts w:ascii="Verdana" w:eastAsia="Verdana" w:hAnsi="Verdana" w:cs="Verdana"/>
-        </w:rPr>
-        <w:t>choose the type of unit they would like to convert to. Then there will be one component which will let the user type in a number which they want to convert. And finally the last component will be the submit button which will cause the program to convert the chosen units with the correct number.</w:t>
+        <w:t xml:space="preserve">unit they would like to convert to. Then there will be one component which will let the user type in a number which they want to convert. And </w:t>
+      </w:r>
+      <w:proofErr w:type="gramStart"/>
+      <w:r>
+        <w:rPr>
+          <w:rFonts w:ascii="Verdana" w:eastAsia="Verdana" w:hAnsi="Verdana" w:cs="Verdana"/>
+        </w:rPr>
+        <w:t>finally</w:t>
+      </w:r>
+      <w:proofErr w:type="gramEnd"/>
+      <w:r>
+        <w:rPr>
+          <w:rFonts w:ascii="Verdana" w:eastAsia="Verdana" w:hAnsi="Verdana" w:cs="Verdana"/>
+        </w:rPr>
+        <w:t xml:space="preserve"> the last component will be the submit button which will cause the program to convert the chosen units with the correct number.</w:t>
       </w:r>
     </w:p>
     <w:p>
@@ -2708,23 +3413,7 @@
                   <w:rFonts w:ascii="Verdana" w:eastAsia="Verdana" w:hAnsi="Verdana" w:cs="Verdana"/>
                   <w:highlight w:val="yellow"/>
                 </w:rPr>
-                <w:t>Testing doc</w:t>
-              </w:r>
-              <w:r>
-                <w:rPr>
-                  <w:rStyle w:val="Hyperlink"/>
-                  <w:rFonts w:ascii="Verdana" w:eastAsia="Verdana" w:hAnsi="Verdana" w:cs="Verdana"/>
-                  <w:highlight w:val="yellow"/>
-                </w:rPr>
-                <w:t>u</w:t>
-              </w:r>
-              <w:r>
-                <w:rPr>
-                  <w:rStyle w:val="Hyperlink"/>
-                  <w:rFonts w:ascii="Verdana" w:eastAsia="Verdana" w:hAnsi="Verdana" w:cs="Verdana"/>
-                  <w:highlight w:val="yellow"/>
-                </w:rPr>
-                <w:t>ment</w:t>
+                <w:t>Testing document</w:t>
               </w:r>
             </w:hyperlink>
           </w:p>
@@ -2869,7 +3558,33 @@
               <w:rPr>
                 <w:rFonts w:ascii="Verdana" w:eastAsia="Verdana" w:hAnsi="Verdana" w:cs="Verdana"/>
               </w:rPr>
-              <w:t>I want to create a dropdown which will show all the possible types of conversion. For example, when the dropdown is clicked it will show options such as distance, liquid, temperature and more</w:t>
+              <w:t xml:space="preserve">I want to </w:t>
+            </w:r>
+            <w:proofErr w:type="gramStart"/>
+            <w:r>
+              <w:rPr>
+                <w:rFonts w:ascii="Verdana" w:eastAsia="Verdana" w:hAnsi="Verdana" w:cs="Verdana"/>
+              </w:rPr>
+              <w:t>create  dropdown</w:t>
+            </w:r>
+            <w:proofErr w:type="gramEnd"/>
+            <w:r>
+              <w:rPr>
+                <w:rFonts w:ascii="Verdana" w:eastAsia="Verdana" w:hAnsi="Verdana" w:cs="Verdana"/>
+              </w:rPr>
+              <w:t xml:space="preserve"> features</w:t>
+            </w:r>
+            <w:r>
+              <w:rPr>
+                <w:rFonts w:ascii="Verdana" w:eastAsia="Verdana" w:hAnsi="Verdana" w:cs="Verdana"/>
+              </w:rPr>
+              <w:t xml:space="preserve"> which will show all the possible types of conversion. For example, when the dropdown is clicked it will show options such as distance, liquid, temperature and more</w:t>
+            </w:r>
+            <w:r>
+              <w:rPr>
+                <w:rFonts w:ascii="Verdana" w:eastAsia="Verdana" w:hAnsi="Verdana" w:cs="Verdana"/>
+              </w:rPr>
+              <w:t xml:space="preserve"> allowing the user to choose one.</w:t>
             </w:r>
           </w:p>
         </w:tc>
@@ -2943,6 +3658,34 @@
                 <w:rFonts w:ascii="Verdana" w:eastAsia="Verdana" w:hAnsi="Verdana" w:cs="Verdana"/>
               </w:rPr>
               <w:t>I plan to change the design of the dropdown by changing the size and testing how it will look</w:t>
+            </w:r>
+            <w:r>
+              <w:rPr>
+                <w:rFonts w:ascii="Verdana" w:eastAsia="Verdana" w:hAnsi="Verdana" w:cs="Verdana"/>
+              </w:rPr>
+              <w:t>.</w:t>
+            </w:r>
+          </w:p>
+          <w:p>
+            <w:pPr>
+              <w:widowControl w:val="0"/>
+              <w:pBdr>
+                <w:top w:val="nil"/>
+                <w:left w:val="nil"/>
+                <w:bottom w:val="nil"/>
+                <w:right w:val="nil"/>
+                <w:between w:val="nil"/>
+              </w:pBdr>
+              <w:spacing w:line="240" w:lineRule="auto"/>
+              <w:rPr>
+                <w:rFonts w:ascii="Verdana" w:eastAsia="Verdana" w:hAnsi="Verdana" w:cs="Verdana"/>
+              </w:rPr>
+            </w:pPr>
+            <w:r>
+              <w:rPr>
+                <w:rFonts w:ascii="Verdana" w:eastAsia="Verdana" w:hAnsi="Verdana" w:cs="Verdana"/>
+              </w:rPr>
+              <w:t>The alternative design I can think of can be creating radio buttons instead of dropdown.</w:t>
             </w:r>
           </w:p>
         </w:tc>
@@ -3689,6 +4432,7 @@
                 <w:rFonts w:ascii="Verdana" w:eastAsia="Verdana" w:hAnsi="Verdana" w:cs="Verdana"/>
                 <w:b/>
               </w:rPr>
+              <w:lastRenderedPageBreak/>
               <w:t xml:space="preserve">Update of my project management tool at this point (screenshot) </w:t>
             </w:r>
           </w:p>

</xml_diff>

<commit_message>
Trailling storaging information in new file
</commit_message>
<xml_diff>
--- a/91896-897 Nikhil.docx
+++ b/91896-897 Nikhil.docx
@@ -3406,16 +3406,6 @@
                 <w:highlight w:val="yellow"/>
               </w:rPr>
             </w:pPr>
-            <w:hyperlink r:id="rId13" w:history="1">
-              <w:r>
-                <w:rPr>
-                  <w:rStyle w:val="Hyperlink"/>
-                  <w:rFonts w:ascii="Verdana" w:eastAsia="Verdana" w:hAnsi="Verdana" w:cs="Verdana"/>
-                  <w:highlight w:val="yellow"/>
-                </w:rPr>
-                <w:t>Testing document</w:t>
-              </w:r>
-            </w:hyperlink>
           </w:p>
         </w:tc>
       </w:tr>
@@ -5199,7 +5189,7 @@
       </w:pPr>
     </w:p>
     <w:sectPr>
-      <w:footerReference w:type="default" r:id="rId14"/>
+      <w:footerReference w:type="default" r:id="rId13"/>
       <w:pgSz w:w="11906" w:h="16838"/>
       <w:pgMar w:top="720" w:right="720" w:bottom="720" w:left="720" w:header="720" w:footer="720" w:gutter="0"/>
       <w:pgNumType w:start="1"/>
@@ -6639,23 +6629,6 @@
 </file>
 
 <file path=customXml/item1.xml><?xml version="1.0" encoding="utf-8"?>
-<p:properties xmlns:p="http://schemas.microsoft.com/office/2006/metadata/properties" xmlns:xsi="http://www.w3.org/2001/XMLSchema-instance" xmlns:pc="http://schemas.microsoft.com/office/infopath/2007/PartnerControls">
-  <documentManagement>
-    <ReferenceId xmlns="fa5d0422-d54a-47ff-b3c6-36ba1b87a4db" xsi:nil="true"/>
-  </documentManagement>
-</p:properties>
-</file>
-
-<file path=customXml/item2.xml><?xml version="1.0" encoding="utf-8"?>
-<?mso-contentType ?>
-<FormTemplates xmlns="http://schemas.microsoft.com/sharepoint/v3/contenttype/forms">
-  <Display>DocumentLibraryForm</Display>
-  <Edit>DocumentLibraryForm</Edit>
-  <New>DocumentLibraryForm</New>
-</FormTemplates>
-</file>
-
-<file path=customXml/item3.xml><?xml version="1.0" encoding="utf-8"?>
 <ct:contentTypeSchema xmlns:ct="http://schemas.microsoft.com/office/2006/metadata/contentType" xmlns:ma="http://schemas.microsoft.com/office/2006/metadata/properties/metaAttributes" ct:_="" ma:_="" ma:contentTypeName="Document" ma:contentTypeID="0x010100D02237EDE930CB45BF2712E17F9F7753" ma:contentTypeVersion="5" ma:contentTypeDescription="Create a new document." ma:contentTypeScope="" ma:versionID="c5a3ec0443d6dfd9ad6fd7eb7cb32858">
   <xsd:schema xmlns:xsd="http://www.w3.org/2001/XMLSchema" xmlns:xs="http://www.w3.org/2001/XMLSchema" xmlns:p="http://schemas.microsoft.com/office/2006/metadata/properties" xmlns:ns2="fa5d0422-d54a-47ff-b3c6-36ba1b87a4db" targetNamespace="http://schemas.microsoft.com/office/2006/metadata/properties" ma:root="true" ma:fieldsID="c68d350eb38ccf8c42fc9665d2e408a8" ns2:_="">
     <xsd:import namespace="fa5d0422-d54a-47ff-b3c6-36ba1b87a4db"/>
@@ -6807,25 +6780,24 @@
 </ct:contentTypeSchema>
 </file>
 
-<file path=customXml/itemProps1.xml><?xml version="1.0" encoding="utf-8"?>
-<ds:datastoreItem xmlns:ds="http://schemas.openxmlformats.org/officeDocument/2006/customXml" ds:itemID="{06690CA7-EDC0-4456-BE43-8541C0C34EE9}">
-  <ds:schemaRefs>
-    <ds:schemaRef ds:uri="http://schemas.microsoft.com/office/2006/metadata/properties"/>
-    <ds:schemaRef ds:uri="http://schemas.microsoft.com/office/infopath/2007/PartnerControls"/>
-    <ds:schemaRef ds:uri="fa5d0422-d54a-47ff-b3c6-36ba1b87a4db"/>
-  </ds:schemaRefs>
-</ds:datastoreItem>
+<file path=customXml/item2.xml><?xml version="1.0" encoding="utf-8"?>
+<?mso-contentType ?>
+<FormTemplates xmlns="http://schemas.microsoft.com/sharepoint/v3/contenttype/forms">
+  <Display>DocumentLibraryForm</Display>
+  <Edit>DocumentLibraryForm</Edit>
+  <New>DocumentLibraryForm</New>
+</FormTemplates>
 </file>
 
-<file path=customXml/itemProps2.xml><?xml version="1.0" encoding="utf-8"?>
-<ds:datastoreItem xmlns:ds="http://schemas.openxmlformats.org/officeDocument/2006/customXml" ds:itemID="{96A6D67C-4FA8-4841-987B-EAF092BE90D5}">
-  <ds:schemaRefs>
-    <ds:schemaRef ds:uri="http://schemas.microsoft.com/sharepoint/v3/contenttype/forms"/>
-  </ds:schemaRefs>
-</ds:datastoreItem>
+<file path=customXml/item3.xml><?xml version="1.0" encoding="utf-8"?>
+<p:properties xmlns:p="http://schemas.microsoft.com/office/2006/metadata/properties" xmlns:xsi="http://www.w3.org/2001/XMLSchema-instance" xmlns:pc="http://schemas.microsoft.com/office/infopath/2007/PartnerControls">
+  <documentManagement>
+    <ReferenceId xmlns="fa5d0422-d54a-47ff-b3c6-36ba1b87a4db" xsi:nil="true"/>
+  </documentManagement>
+</p:properties>
 </file>
 
-<file path=customXml/itemProps3.xml><?xml version="1.0" encoding="utf-8"?>
+<file path=customXml/itemProps1.xml><?xml version="1.0" encoding="utf-8"?>
 <ds:datastoreItem xmlns:ds="http://schemas.openxmlformats.org/officeDocument/2006/customXml" ds:itemID="{8C730ACA-94A5-4843-8DB5-91E05BCE6895}">
   <ds:schemaRefs>
     <ds:schemaRef ds:uri="http://schemas.microsoft.com/office/2006/metadata/contentType"/>
@@ -6841,4 +6813,22 @@
     <ds:schemaRef ds:uri="http://schemas.microsoft.com/internal/obd"/>
   </ds:schemaRefs>
 </ds:datastoreItem>
+</file>
+
+<file path=customXml/itemProps2.xml><?xml version="1.0" encoding="utf-8"?>
+<ds:datastoreItem xmlns:ds="http://schemas.openxmlformats.org/officeDocument/2006/customXml" ds:itemID="{96A6D67C-4FA8-4841-987B-EAF092BE90D5}">
+  <ds:schemaRefs>
+    <ds:schemaRef ds:uri="http://schemas.microsoft.com/sharepoint/v3/contenttype/forms"/>
+  </ds:schemaRefs>
+</ds:datastoreItem>
+</file>
+
+<file path=customXml/itemProps3.xml><?xml version="1.0" encoding="utf-8"?>
+<ds:datastoreItem xmlns:ds="http://schemas.openxmlformats.org/officeDocument/2006/customXml" ds:itemID="{06690CA7-EDC0-4456-BE43-8541C0C34EE9}">
+  <ds:schemaRefs>
+    <ds:schemaRef ds:uri="http://schemas.microsoft.com/office/2006/metadata/properties"/>
+    <ds:schemaRef ds:uri="http://schemas.microsoft.com/office/infopath/2007/PartnerControls"/>
+    <ds:schemaRef ds:uri="fa5d0422-d54a-47ff-b3c6-36ba1b87a4db"/>
+  </ds:schemaRefs>
+</ds:datastoreItem>
 </file>
</xml_diff>